<commit_message>
Add unit and integration task B
</commit_message>
<xml_diff>
--- a/Evidence for  Analysis and Design Unit.docx
+++ b/Evidence for  Analysis and Design Unit.docx
@@ -19,8 +19,13 @@
     <w:p/>
     <w:p>
       <w:r>
-        <w:t>Ryan Forgie</w:t>
-      </w:r>
+        <w:t xml:space="preserve">Ryan </w:t>
+      </w:r>
+      <w:proofErr w:type="spellStart"/>
+      <w:r>
+        <w:t>Forgie</w:t>
+      </w:r>
+      <w:proofErr w:type="spellEnd"/>
     </w:p>
     <w:p>
       <w:r>
@@ -106,7 +111,7 @@
                     <pic:cNvPicPr/>
                   </pic:nvPicPr>
                   <pic:blipFill>
-                    <a:blip r:embed="rId4">
+                    <a:blip r:embed="rId6">
                       <a:extLst>
                         <a:ext uri="{28A0092B-C50C-407E-A947-70E740481C1C}">
                           <a14:useLocalDpi xmlns:a14="http://schemas.microsoft.com/office/drawing/2010/main" val="0"/>
@@ -264,7 +269,7 @@
                     <pic:cNvPicPr/>
                   </pic:nvPicPr>
                   <pic:blipFill>
-                    <a:blip r:embed="rId5">
+                    <a:blip r:embed="rId7">
                       <a:extLst>
                         <a:ext uri="{28A0092B-C50C-407E-A947-70E740481C1C}">
                           <a14:useLocalDpi xmlns:a14="http://schemas.microsoft.com/office/drawing/2010/main" val="0"/>
@@ -351,7 +356,7 @@
                     <pic:cNvPicPr/>
                   </pic:nvPicPr>
                   <pic:blipFill>
-                    <a:blip r:embed="rId6">
+                    <a:blip r:embed="rId8">
                       <a:extLst>
                         <a:ext uri="{28A0092B-C50C-407E-A947-70E740481C1C}">
                           <a14:useLocalDpi xmlns:a14="http://schemas.microsoft.com/office/drawing/2010/main" val="0"/>
@@ -474,7 +479,7 @@
                     <pic:cNvPicPr/>
                   </pic:nvPicPr>
                   <pic:blipFill>
-                    <a:blip r:embed="rId7" cstate="print">
+                    <a:blip r:embed="rId9" cstate="print">
                       <a:extLst>
                         <a:ext uri="{28A0092B-C50C-407E-A947-70E740481C1C}">
                           <a14:useLocalDpi xmlns:a14="http://schemas.microsoft.com/office/drawing/2010/main" val="0"/>
@@ -642,7 +647,7 @@
                     <pic:cNvPicPr/>
                   </pic:nvPicPr>
                   <pic:blipFill>
-                    <a:blip r:embed="rId8">
+                    <a:blip r:embed="rId10">
                       <a:extLst>
                         <a:ext uri="{28A0092B-C50C-407E-A947-70E740481C1C}">
                           <a14:useLocalDpi xmlns:a14="http://schemas.microsoft.com/office/drawing/2010/main" val="0"/>
@@ -740,8 +745,6 @@
           <w:b/>
         </w:rPr>
       </w:pPr>
-      <w:bookmarkStart w:id="0" w:name="_GoBack"/>
-      <w:bookmarkEnd w:id="0"/>
     </w:p>
     <w:p>
       <w:pPr>
@@ -915,6 +918,9 @@
             <w:r>
               <w:t>Website is not responsive so will not display correctly on different sized screens/mobile devices. Has only been tested in Google Chrome so may have display issues on other browsers</w:t>
             </w:r>
+            <w:r>
+              <w:t>. This will be an issue because users of others browsers will not use the app</w:t>
+            </w:r>
           </w:p>
         </w:tc>
         <w:tc>
@@ -985,6 +991,9 @@
             </w:pPr>
             <w:r>
               <w:t>The current app can only track once account and has no support for setting budgets for individual months, tags and merchants. All of these are features that would incentivize user to actually use the app</w:t>
+            </w:r>
+            <w:r>
+              <w:t>. This is an issue because the user will probably choose to use a competitors product that has these features</w:t>
             </w:r>
           </w:p>
         </w:tc>
@@ -1066,6 +1075,9 @@
             </w:pPr>
             <w:r>
               <w:t>Website will slow down significantly once enough transactions are saved. Also the All Transactions table will become unmanageably large once a year’s finances are entered.</w:t>
+            </w:r>
+            <w:r>
+              <w:t xml:space="preserve"> This is an issue as the user may stop using the app once performance decreases.</w:t>
             </w:r>
           </w:p>
         </w:tc>
@@ -1159,8 +1171,13 @@
               <w:cnfStyle w:val="000000000000" w:firstRow="0" w:lastRow="0" w:firstColumn="0" w:lastColumn="0" w:oddVBand="0" w:evenVBand="0" w:oddHBand="0" w:evenHBand="0" w:firstRowFirstColumn="0" w:firstRowLastColumn="0" w:lastRowFirstColumn="0" w:lastRowLastColumn="0"/>
             </w:pPr>
             <w:r>
-              <w:t>Personal project for the course at Codeclan</w:t>
+              <w:t xml:space="preserve">Personal project for the course at </w:t>
             </w:r>
+            <w:proofErr w:type="spellStart"/>
+            <w:r>
+              <w:t>Codeclan</w:t>
+            </w:r>
+            <w:proofErr w:type="spellEnd"/>
           </w:p>
         </w:tc>
       </w:tr>
@@ -1213,6 +1230,9 @@
             <w:r>
               <w:t>Given the one week timeframe there was not much time to add additional features outside of the given brief. I did not allocate enough time to making the site responsive or include this in my plan from the beginning.</w:t>
             </w:r>
+            <w:r>
+              <w:t xml:space="preserve"> This is an issue as a large proportion of internet use is via mobile devices and my app is not suitable for this technological shift</w:t>
+            </w:r>
           </w:p>
         </w:tc>
         <w:tc>
@@ -1266,59 +1286,12 @@
     </w:p>
     <w:p>
       <w:pPr>
-        <w:ind w:left="720"/>
-        <w:rPr>
-          <w:b/>
-        </w:rPr>
-      </w:pPr>
-    </w:p>
-    <w:p>
-      <w:pPr>
-        <w:ind w:left="720"/>
-        <w:rPr>
-          <w:b/>
-        </w:rPr>
-      </w:pPr>
-    </w:p>
-    <w:p>
-      <w:pPr>
-        <w:ind w:left="720"/>
-        <w:rPr>
-          <w:b/>
-        </w:rPr>
-      </w:pPr>
-    </w:p>
-    <w:p>
-      <w:pPr>
-        <w:ind w:left="720"/>
-        <w:rPr>
-          <w:b/>
-        </w:rPr>
-      </w:pPr>
-    </w:p>
-    <w:p>
-      <w:pPr>
-        <w:ind w:left="720"/>
-        <w:rPr>
-          <w:b/>
-        </w:rPr>
-      </w:pPr>
-    </w:p>
-    <w:p>
-      <w:pPr>
-        <w:ind w:left="720"/>
-        <w:rPr>
-          <w:b/>
-        </w:rPr>
-      </w:pPr>
-    </w:p>
-    <w:p>
-      <w:pPr>
-        <w:ind w:left="720"/>
-        <w:rPr>
-          <w:b/>
-        </w:rPr>
-      </w:pPr>
+        <w:rPr>
+          <w:b/>
+        </w:rPr>
+      </w:pPr>
+      <w:bookmarkStart w:id="0" w:name="_GoBack"/>
+      <w:bookmarkEnd w:id="0"/>
     </w:p>
     <w:p>
       <w:pPr>
@@ -1360,6 +1333,56 @@
     </w:sectPr>
   </w:body>
 </w:document>
+</file>
+
+<file path=word/endnotes.xml><?xml version="1.0" encoding="utf-8"?>
+<w:endnotes xmlns:wpc="http://schemas.microsoft.com/office/word/2010/wordprocessingCanvas" xmlns:mo="http://schemas.microsoft.com/office/mac/office/2008/main" xmlns:mc="http://schemas.openxmlformats.org/markup-compatibility/2006" xmlns:mv="urn:schemas-microsoft-com:mac:vml" xmlns:o="urn:schemas-microsoft-com:office:office" xmlns:r="http://schemas.openxmlformats.org/officeDocument/2006/relationships" xmlns:m="http://schemas.openxmlformats.org/officeDocument/2006/math" xmlns:v="urn:schemas-microsoft-com:vml" xmlns:wp14="http://schemas.microsoft.com/office/word/2010/wordprocessingDrawing" xmlns:wp="http://schemas.openxmlformats.org/drawingml/2006/wordprocessingDrawing" xmlns:w10="urn:schemas-microsoft-com:office:word" xmlns:w="http://schemas.openxmlformats.org/wordprocessingml/2006/main" xmlns:w14="http://schemas.microsoft.com/office/word/2010/wordml" xmlns:w15="http://schemas.microsoft.com/office/word/2012/wordml" xmlns:wpg="http://schemas.microsoft.com/office/word/2010/wordprocessingGroup" xmlns:wpi="http://schemas.microsoft.com/office/word/2010/wordprocessingInk" xmlns:wne="http://schemas.microsoft.com/office/word/2006/wordml" xmlns:wps="http://schemas.microsoft.com/office/word/2010/wordprocessingShape" mc:Ignorable="w14 w15 wp14">
+  <w:endnote w:type="separator" w:id="-1">
+    <w:p>
+      <w:pPr>
+        <w:spacing w:line="240" w:lineRule="auto"/>
+      </w:pPr>
+      <w:r>
+        <w:separator/>
+      </w:r>
+    </w:p>
+  </w:endnote>
+  <w:endnote w:type="continuationSeparator" w:id="0">
+    <w:p>
+      <w:pPr>
+        <w:spacing w:line="240" w:lineRule="auto"/>
+      </w:pPr>
+      <w:r>
+        <w:continuationSeparator/>
+      </w:r>
+    </w:p>
+  </w:endnote>
+</w:endnotes>
+</file>
+
+<file path=word/footnotes.xml><?xml version="1.0" encoding="utf-8"?>
+<w:footnotes xmlns:wpc="http://schemas.microsoft.com/office/word/2010/wordprocessingCanvas" xmlns:mo="http://schemas.microsoft.com/office/mac/office/2008/main" xmlns:mc="http://schemas.openxmlformats.org/markup-compatibility/2006" xmlns:mv="urn:schemas-microsoft-com:mac:vml" xmlns:o="urn:schemas-microsoft-com:office:office" xmlns:r="http://schemas.openxmlformats.org/officeDocument/2006/relationships" xmlns:m="http://schemas.openxmlformats.org/officeDocument/2006/math" xmlns:v="urn:schemas-microsoft-com:vml" xmlns:wp14="http://schemas.microsoft.com/office/word/2010/wordprocessingDrawing" xmlns:wp="http://schemas.openxmlformats.org/drawingml/2006/wordprocessingDrawing" xmlns:w10="urn:schemas-microsoft-com:office:word" xmlns:w="http://schemas.openxmlformats.org/wordprocessingml/2006/main" xmlns:w14="http://schemas.microsoft.com/office/word/2010/wordml" xmlns:w15="http://schemas.microsoft.com/office/word/2012/wordml" xmlns:wpg="http://schemas.microsoft.com/office/word/2010/wordprocessingGroup" xmlns:wpi="http://schemas.microsoft.com/office/word/2010/wordprocessingInk" xmlns:wne="http://schemas.microsoft.com/office/word/2006/wordml" xmlns:wps="http://schemas.microsoft.com/office/word/2010/wordprocessingShape" mc:Ignorable="w14 w15 wp14">
+  <w:footnote w:type="separator" w:id="-1">
+    <w:p>
+      <w:pPr>
+        <w:spacing w:line="240" w:lineRule="auto"/>
+      </w:pPr>
+      <w:r>
+        <w:separator/>
+      </w:r>
+    </w:p>
+  </w:footnote>
+  <w:footnote w:type="continuationSeparator" w:id="0">
+    <w:p>
+      <w:pPr>
+        <w:spacing w:line="240" w:lineRule="auto"/>
+      </w:pPr>
+      <w:r>
+        <w:continuationSeparator/>
+      </w:r>
+    </w:p>
+  </w:footnote>
+</w:footnotes>
 </file>
 
 <file path=word/styles.xml><?xml version="1.0" encoding="utf-8"?>
@@ -2112,6 +2135,50 @@
       </w:tcPr>
     </w:tblStylePr>
   </w:style>
+  <w:style w:type="paragraph" w:styleId="Header">
+    <w:name w:val="header"/>
+    <w:basedOn w:val="Normal"/>
+    <w:link w:val="HeaderChar"/>
+    <w:uiPriority w:val="99"/>
+    <w:unhideWhenUsed/>
+    <w:rsid w:val="003F09A2"/>
+    <w:pPr>
+      <w:tabs>
+        <w:tab w:val="center" w:pos="4513"/>
+        <w:tab w:val="right" w:pos="9026"/>
+      </w:tabs>
+      <w:spacing w:line="240" w:lineRule="auto"/>
+    </w:pPr>
+  </w:style>
+  <w:style w:type="character" w:customStyle="1" w:styleId="HeaderChar">
+    <w:name w:val="Header Char"/>
+    <w:basedOn w:val="DefaultParagraphFont"/>
+    <w:link w:val="Header"/>
+    <w:uiPriority w:val="99"/>
+    <w:rsid w:val="003F09A2"/>
+  </w:style>
+  <w:style w:type="paragraph" w:styleId="Footer">
+    <w:name w:val="footer"/>
+    <w:basedOn w:val="Normal"/>
+    <w:link w:val="FooterChar"/>
+    <w:uiPriority w:val="99"/>
+    <w:unhideWhenUsed/>
+    <w:rsid w:val="003F09A2"/>
+    <w:pPr>
+      <w:tabs>
+        <w:tab w:val="center" w:pos="4513"/>
+        <w:tab w:val="right" w:pos="9026"/>
+      </w:tabs>
+      <w:spacing w:line="240" w:lineRule="auto"/>
+    </w:pPr>
+  </w:style>
+  <w:style w:type="character" w:customStyle="1" w:styleId="FooterChar">
+    <w:name w:val="Footer Char"/>
+    <w:basedOn w:val="DefaultParagraphFont"/>
+    <w:link w:val="Footer"/>
+    <w:uiPriority w:val="99"/>
+    <w:rsid w:val="003F09A2"/>
+  </w:style>
 </w:styles>
 </file>
 

</xml_diff>